<commit_message>
Milestones CSV import for leader, minor UI improvements
</commit_message>
<xml_diff>
--- a/templates/docx/assignment_E.docx
+++ b/templates/docx/assignment_E.docx
@@ -126,7 +126,34 @@
           <w:rStyle w:val="x61"/>
         </w:rPr>
         <w:tab/>
-        <w:t>{{ student_name }}</w:t>
+      </w:r>
+      <w:proofErr w:type="gramStart"/>
+      <w:r>
+        <w:rPr>
+          <w:rStyle w:val="x61"/>
+        </w:rPr>
+        <w:t xml:space="preserve">{{ </w:t>
+      </w:r>
+      <w:proofErr w:type="spellStart"/>
+      <w:r>
+        <w:rPr>
+          <w:rStyle w:val="x61"/>
+        </w:rPr>
+        <w:t>student</w:t>
+      </w:r>
+      <w:proofErr w:type="gramEnd"/>
+      <w:r>
+        <w:rPr>
+          <w:rStyle w:val="x61"/>
+        </w:rPr>
+        <w:t>_name</w:t>
+      </w:r>
+      <w:proofErr w:type="spellEnd"/>
+      <w:r>
+        <w:rPr>
+          <w:rStyle w:val="x61"/>
+        </w:rPr>
+        <w:t xml:space="preserve"> }}</w:t>
       </w:r>
       <w:r>
         <w:tab/>
@@ -166,7 +193,34 @@
           <w:rStyle w:val="x71"/>
         </w:rPr>
         <w:tab/>
-        <w:t>{{ class_name }}</w:t>
+      </w:r>
+      <w:proofErr w:type="gramStart"/>
+      <w:r>
+        <w:rPr>
+          <w:rStyle w:val="x71"/>
+        </w:rPr>
+        <w:t xml:space="preserve">{{ </w:t>
+      </w:r>
+      <w:proofErr w:type="spellStart"/>
+      <w:r>
+        <w:rPr>
+          <w:rStyle w:val="x71"/>
+        </w:rPr>
+        <w:t>class</w:t>
+      </w:r>
+      <w:proofErr w:type="gramEnd"/>
+      <w:r>
+        <w:rPr>
+          <w:rStyle w:val="x71"/>
+        </w:rPr>
+        <w:t>_name</w:t>
+      </w:r>
+      <w:proofErr w:type="spellEnd"/>
+      <w:r>
+        <w:rPr>
+          <w:rStyle w:val="x71"/>
+        </w:rPr>
+        <w:t xml:space="preserve"> }}</w:t>
       </w:r>
       <w:r>
         <w:tab/>
@@ -201,11 +255,33 @@
       <w:r>
         <w:tab/>
       </w:r>
+      <w:proofErr w:type="gramStart"/>
       <w:r>
         <w:rPr>
           <w:rStyle w:val="x181"/>
         </w:rPr>
-        <w:t>{{ school_year }}</w:t>
+        <w:t xml:space="preserve">{{ </w:t>
+      </w:r>
+      <w:proofErr w:type="spellStart"/>
+      <w:r>
+        <w:rPr>
+          <w:rStyle w:val="x181"/>
+        </w:rPr>
+        <w:t>school</w:t>
+      </w:r>
+      <w:proofErr w:type="gramEnd"/>
+      <w:r>
+        <w:rPr>
+          <w:rStyle w:val="x181"/>
+        </w:rPr>
+        <w:t>_year</w:t>
+      </w:r>
+      <w:proofErr w:type="spellEnd"/>
+      <w:r>
+        <w:rPr>
+          <w:rStyle w:val="x181"/>
+        </w:rPr>
+        <w:t xml:space="preserve"> }}</w:t>
       </w:r>
     </w:p>
     <w:p>
@@ -269,12 +345,19 @@
         <w:rPr>
           <w:rStyle w:val="x91"/>
         </w:rPr>
-        <w:t>Název t</w:t>
-      </w:r>
+        <w:t xml:space="preserve">Název </w:t>
+      </w:r>
+      <w:proofErr w:type="gramStart"/>
       <w:r>
         <w:rPr>
           <w:rStyle w:val="x91"/>
         </w:rPr>
+        <w:t>t</w:t>
+      </w:r>
+      <w:r>
+        <w:rPr>
+          <w:rStyle w:val="x91"/>
+        </w:rPr>
         <w:t>éma</w:t>
       </w:r>
       <w:r>
@@ -293,7 +376,28 @@
         <w:rPr>
           <w:rStyle w:val="x91"/>
         </w:rPr>
-        <w:t xml:space="preserve">  {{ project_title }}</w:t>
+        <w:t xml:space="preserve">  {</w:t>
+      </w:r>
+      <w:proofErr w:type="gramEnd"/>
+      <w:r>
+        <w:rPr>
+          <w:rStyle w:val="x91"/>
+        </w:rPr>
+        <w:t xml:space="preserve">{ </w:t>
+      </w:r>
+      <w:proofErr w:type="spellStart"/>
+      <w:r>
+        <w:rPr>
+          <w:rStyle w:val="x91"/>
+        </w:rPr>
+        <w:t>project_title</w:t>
+      </w:r>
+      <w:proofErr w:type="spellEnd"/>
+      <w:r>
+        <w:rPr>
+          <w:rStyle w:val="x91"/>
+        </w:rPr>
+        <w:t xml:space="preserve"> }}</w:t>
       </w:r>
       <w:r>
         <w:tab/>
@@ -401,11 +505,27 @@
                                 <w:rStyle w:val="x111"/>
                               </w:rPr>
                             </w:pPr>
+                            <w:proofErr w:type="gramStart"/>
                             <w:r>
                               <w:rPr>
                                 <w:rStyle w:val="x111"/>
                               </w:rPr>
-                              <w:t>{{ assignment }}</w:t>
+                              <w:t xml:space="preserve">{{ </w:t>
+                            </w:r>
+                            <w:proofErr w:type="spellStart"/>
+                            <w:r>
+                              <w:rPr>
+                                <w:rStyle w:val="x111"/>
+                              </w:rPr>
+                              <w:t>assignment</w:t>
+                            </w:r>
+                            <w:proofErr w:type="spellEnd"/>
+                            <w:proofErr w:type="gramEnd"/>
+                            <w:r>
+                              <w:rPr>
+                                <w:rStyle w:val="x111"/>
+                              </w:rPr>
+                              <w:t xml:space="preserve"> }}</w:t>
                             </w:r>
                           </w:p>
                           <w:p/>
@@ -748,8 +868,16 @@
         <w:jc w:val="right"/>
         <w:rPr>
           <w:rStyle w:val="x131"/>
-        </w:rPr>
-      </w:pPr>
+          <w:lang w:val="en-US"/>
+        </w:rPr>
+      </w:pPr>
+      <w:r>
+        <w:rPr>
+          <w:rStyle w:val="x131"/>
+          <w:lang w:val="en-US"/>
+        </w:rPr>
+        <w:t>{{ leader }}</w:t>
+      </w:r>
     </w:p>
     <w:p>
       <w:pPr>
@@ -2206,26 +2334,6 @@
 </file>
 
 <file path=customXml/item1.xml><?xml version="1.0" encoding="utf-8"?>
-<p:properties xmlns:p="http://schemas.microsoft.com/office/2006/metadata/properties" xmlns:xsi="http://www.w3.org/2001/XMLSchema-instance" xmlns:pc="http://schemas.microsoft.com/office/infopath/2007/PartnerControls">
-  <documentManagement>
-    <TaxCatchAll xmlns="f6abef9f-ac4a-4a5b-a3f7-79864991023c" xsi:nil="true"/>
-    <lcf76f155ced4ddcb4097134ff3c332f xmlns="ea3eaef5-8710-4dd6-a7ba-80af09552d7e">
-      <Terms xmlns="http://schemas.microsoft.com/office/infopath/2007/PartnerControls"/>
-    </lcf76f155ced4ddcb4097134ff3c332f>
-  </documentManagement>
-</p:properties>
-</file>
-
-<file path=customXml/item2.xml><?xml version="1.0" encoding="utf-8"?>
-<?mso-contentType ?>
-<FormTemplates xmlns="http://schemas.microsoft.com/sharepoint/v3/contenttype/forms">
-  <Display>DocumentLibraryForm</Display>
-  <Edit>DocumentLibraryForm</Edit>
-  <New>DocumentLibraryForm</New>
-</FormTemplates>
-</file>
-
-<file path=customXml/item3.xml><?xml version="1.0" encoding="utf-8"?>
 <ct:contentTypeSchema xmlns:ct="http://schemas.microsoft.com/office/2006/metadata/contentType" xmlns:ma="http://schemas.microsoft.com/office/2006/metadata/properties/metaAttributes" ct:_="" ma:_="" ma:contentTypeName="Dokument" ma:contentTypeID="0x0101005F28B2EBF6288D4991B19D2FD6D54FB7" ma:contentTypeVersion="14" ma:contentTypeDescription="Vytvoří nový dokument" ma:contentTypeScope="" ma:versionID="4222f1a003b881fac5867830680bdee9">
   <xsd:schema xmlns:xsd="http://www.w3.org/2001/XMLSchema" xmlns:xs="http://www.w3.org/2001/XMLSchema" xmlns:p="http://schemas.microsoft.com/office/2006/metadata/properties" xmlns:ns2="ea3eaef5-8710-4dd6-a7ba-80af09552d7e" xmlns:ns3="f6abef9f-ac4a-4a5b-a3f7-79864991023c" targetNamespace="http://schemas.microsoft.com/office/2006/metadata/properties" ma:root="true" ma:fieldsID="f1902d51e5274d18e6489b41a7097fc6" ns2:_="" ns3:_="">
     <xsd:import namespace="ea3eaef5-8710-4dd6-a7ba-80af09552d7e"/>
@@ -2454,26 +2562,27 @@
 </ct:contentTypeSchema>
 </file>
 
-<file path=customXml/itemProps1.xml><?xml version="1.0" encoding="utf-8"?>
-<ds:datastoreItem xmlns:ds="http://schemas.openxmlformats.org/officeDocument/2006/customXml" ds:itemID="{99F8D6CD-ABBD-405A-8D63-94413270EF90}">
-  <ds:schemaRefs>
-    <ds:schemaRef ds:uri="http://schemas.microsoft.com/office/2006/metadata/properties"/>
-    <ds:schemaRef ds:uri="http://schemas.microsoft.com/office/infopath/2007/PartnerControls"/>
-    <ds:schemaRef ds:uri="f6abef9f-ac4a-4a5b-a3f7-79864991023c"/>
-    <ds:schemaRef ds:uri="ea3eaef5-8710-4dd6-a7ba-80af09552d7e"/>
-  </ds:schemaRefs>
-</ds:datastoreItem>
+<file path=customXml/item2.xml><?xml version="1.0" encoding="utf-8"?>
+<?mso-contentType ?>
+<FormTemplates xmlns="http://schemas.microsoft.com/sharepoint/v3/contenttype/forms">
+  <Display>DocumentLibraryForm</Display>
+  <Edit>DocumentLibraryForm</Edit>
+  <New>DocumentLibraryForm</New>
+</FormTemplates>
 </file>
 
-<file path=customXml/itemProps2.xml><?xml version="1.0" encoding="utf-8"?>
-<ds:datastoreItem xmlns:ds="http://schemas.openxmlformats.org/officeDocument/2006/customXml" ds:itemID="{AD3D3EEF-0A23-425E-A6CD-9F4F13A72C3D}">
-  <ds:schemaRefs>
-    <ds:schemaRef ds:uri="http://schemas.microsoft.com/sharepoint/v3/contenttype/forms"/>
-  </ds:schemaRefs>
-</ds:datastoreItem>
+<file path=customXml/item3.xml><?xml version="1.0" encoding="utf-8"?>
+<p:properties xmlns:p="http://schemas.microsoft.com/office/2006/metadata/properties" xmlns:xsi="http://www.w3.org/2001/XMLSchema-instance" xmlns:pc="http://schemas.microsoft.com/office/infopath/2007/PartnerControls">
+  <documentManagement>
+    <TaxCatchAll xmlns="f6abef9f-ac4a-4a5b-a3f7-79864991023c" xsi:nil="true"/>
+    <lcf76f155ced4ddcb4097134ff3c332f xmlns="ea3eaef5-8710-4dd6-a7ba-80af09552d7e">
+      <Terms xmlns="http://schemas.microsoft.com/office/infopath/2007/PartnerControls"/>
+    </lcf76f155ced4ddcb4097134ff3c332f>
+  </documentManagement>
+</p:properties>
 </file>
 
-<file path=customXml/itemProps3.xml><?xml version="1.0" encoding="utf-8"?>
+<file path=customXml/itemProps1.xml><?xml version="1.0" encoding="utf-8"?>
 <ds:datastoreItem xmlns:ds="http://schemas.openxmlformats.org/officeDocument/2006/customXml" ds:itemID="{4023A0D2-B952-4DF1-B9BC-AD148CA09D84}">
   <ds:schemaRefs>
     <ds:schemaRef ds:uri="http://schemas.microsoft.com/office/2006/metadata/contentType"/>
@@ -2490,4 +2599,23 @@
     <ds:schemaRef ds:uri="http://schemas.microsoft.com/internal/obd"/>
   </ds:schemaRefs>
 </ds:datastoreItem>
+</file>
+
+<file path=customXml/itemProps2.xml><?xml version="1.0" encoding="utf-8"?>
+<ds:datastoreItem xmlns:ds="http://schemas.openxmlformats.org/officeDocument/2006/customXml" ds:itemID="{AD3D3EEF-0A23-425E-A6CD-9F4F13A72C3D}">
+  <ds:schemaRefs>
+    <ds:schemaRef ds:uri="http://schemas.microsoft.com/sharepoint/v3/contenttype/forms"/>
+  </ds:schemaRefs>
+</ds:datastoreItem>
+</file>
+
+<file path=customXml/itemProps3.xml><?xml version="1.0" encoding="utf-8"?>
+<ds:datastoreItem xmlns:ds="http://schemas.openxmlformats.org/officeDocument/2006/customXml" ds:itemID="{99F8D6CD-ABBD-405A-8D63-94413270EF90}">
+  <ds:schemaRefs>
+    <ds:schemaRef ds:uri="http://schemas.microsoft.com/office/2006/metadata/properties"/>
+    <ds:schemaRef ds:uri="http://schemas.microsoft.com/office/infopath/2007/PartnerControls"/>
+    <ds:schemaRef ds:uri="f6abef9f-ac4a-4a5b-a3f7-79864991023c"/>
+    <ds:schemaRef ds:uri="ea3eaef5-8710-4dd6-a7ba-80af09552d7e"/>
+  </ds:schemaRefs>
+</ds:datastoreItem>
 </file>
</xml_diff>